<commit_message>
Marks of deployment platform added.
</commit_message>
<xml_diff>
--- a/Project 09/Reviews/09_Software Process Selection and Project Plan.docx
+++ b/Project 09/Reviews/09_Software Process Selection and Project Plan.docx
@@ -1,6 +1,6 @@
 
 <file path=word/document.xml><?xml version="1.0" encoding="utf-8"?>
-<w:document xmlns:wpc="http://schemas.microsoft.com/office/word/2010/wordprocessingCanvas" xmlns:cx="http://schemas.microsoft.com/office/drawing/2014/chartex" xmlns:cx1="http://schemas.microsoft.com/office/drawing/2015/9/8/chartex" xmlns:cx2="http://schemas.microsoft.com/office/drawing/2015/10/21/chartex" xmlns:cx3="http://schemas.microsoft.com/office/drawing/2016/5/9/chartex" xmlns:cx4="http://schemas.microsoft.com/office/drawing/2016/5/10/chartex" xmlns:cx5="http://schemas.microsoft.com/office/drawing/2016/5/11/chartex" xmlns:cx6="http://schemas.microsoft.com/office/drawing/2016/5/12/chartex" xmlns:cx7="http://schemas.microsoft.com/office/drawing/2016/5/13/chartex" xmlns:cx8="http://schemas.microsoft.com/office/drawing/2016/5/14/chartex" xmlns:mc="http://schemas.openxmlformats.org/markup-compatibility/2006" xmlns:aink="http://schemas.microsoft.com/office/drawing/2016/ink" xmlns:am3d="http://schemas.microsoft.com/office/drawing/2017/model3d" xmlns:o="urn:schemas-microsoft-com:office:office" xmlns:r="http://schemas.openxmlformats.org/officeDocument/2006/relationships" xmlns:m="http://schemas.openxmlformats.org/officeDocument/2006/math" xmlns:v="urn:schemas-microsoft-com:vml" xmlns:wp14="http://schemas.microsoft.com/office/word/2010/wordprocessingDrawing" xmlns:wp="http://schemas.openxmlformats.org/drawingml/2006/wordprocessingDrawing" xmlns:w10="urn:schemas-microsoft-com:office:word" xmlns:w="http://schemas.openxmlformats.org/wordprocessingml/2006/main" xmlns:w14="http://schemas.microsoft.com/office/word/2010/wordml" xmlns:w15="http://schemas.microsoft.com/office/word/2012/wordml" xmlns:w16cex="http://schemas.microsoft.com/office/word/2018/wordml/cex" xmlns:w16cid="http://schemas.microsoft.com/office/word/2016/wordml/cid" xmlns:w16="http://schemas.microsoft.com/office/word/2018/wordml" xmlns:w16sdtdh="http://schemas.microsoft.com/office/word/2020/wordml/sdtdatahash" xmlns:w16se="http://schemas.microsoft.com/office/word/2015/wordml/symex" xmlns:wpg="http://schemas.microsoft.com/office/word/2010/wordprocessingGroup" xmlns:wpi="http://schemas.microsoft.com/office/word/2010/wordprocessingInk" xmlns:wne="http://schemas.microsoft.com/office/word/2006/wordml" xmlns:wps="http://schemas.microsoft.com/office/word/2010/wordprocessingShape" mc:Ignorable="w14 w15 w16se w16cid w16 w16cex w16sdtdh wp14">
+<w:document xmlns:wpc="http://schemas.microsoft.com/office/word/2010/wordprocessingCanvas" xmlns:cx="http://schemas.microsoft.com/office/drawing/2014/chartex" xmlns:cx1="http://schemas.microsoft.com/office/drawing/2015/9/8/chartex" xmlns:cx2="http://schemas.microsoft.com/office/drawing/2015/10/21/chartex" xmlns:cx3="http://schemas.microsoft.com/office/drawing/2016/5/9/chartex" xmlns:cx4="http://schemas.microsoft.com/office/drawing/2016/5/10/chartex" xmlns:cx5="http://schemas.microsoft.com/office/drawing/2016/5/11/chartex" xmlns:cx6="http://schemas.microsoft.com/office/drawing/2016/5/12/chartex" xmlns:cx7="http://schemas.microsoft.com/office/drawing/2016/5/13/chartex" xmlns:cx8="http://schemas.microsoft.com/office/drawing/2016/5/14/chartex" xmlns:mc="http://schemas.openxmlformats.org/markup-compatibility/2006" xmlns:aink="http://schemas.microsoft.com/office/drawing/2016/ink" xmlns:am3d="http://schemas.microsoft.com/office/drawing/2017/model3d" xmlns:o="urn:schemas-microsoft-com:office:office" xmlns:r="http://schemas.openxmlformats.org/officeDocument/2006/relationships" xmlns:m="http://schemas.openxmlformats.org/officeDocument/2006/math" xmlns:v="urn:schemas-microsoft-com:vml" xmlns:wp14="http://schemas.microsoft.com/office/word/2010/wordprocessingDrawing" xmlns:wp="http://schemas.openxmlformats.org/drawingml/2006/wordprocessingDrawing" xmlns:w10="urn:schemas-microsoft-com:office:word" xmlns:w="http://schemas.openxmlformats.org/wordprocessingml/2006/main" xmlns:w14="http://schemas.microsoft.com/office/word/2010/wordml" xmlns:w15="http://schemas.microsoft.com/office/word/2012/wordml" xmlns:w16cex="http://schemas.microsoft.com/office/word/2018/wordml/cex" xmlns:w16cid="http://schemas.microsoft.com/office/word/2016/wordml/cid" xmlns:w16="http://schemas.microsoft.com/office/word/2018/wordml" xmlns:w16se="http://schemas.microsoft.com/office/word/2015/wordml/symex" xmlns:wpg="http://schemas.microsoft.com/office/word/2010/wordprocessingGroup" xmlns:wpi="http://schemas.microsoft.com/office/word/2010/wordprocessingInk" xmlns:wne="http://schemas.microsoft.com/office/word/2006/wordml" xmlns:wps="http://schemas.microsoft.com/office/word/2010/wordprocessingShape" mc:Ignorable="w14 w15 w16se w16cid w16 w16cex wp14">
   <w:body>
     <w:p>
       <w:pPr>
@@ -53,6 +53,7 @@
           <w:szCs w:val="28"/>
         </w:rPr>
       </w:pPr>
+      <w:proofErr w:type="gramStart"/>
       <w:r>
         <w:rPr>
           <w:b/>
@@ -60,7 +61,17 @@
           <w:sz w:val="28"/>
           <w:szCs w:val="28"/>
         </w:rPr>
-        <w:t>09:PETS WALA</w:t>
+        <w:t>09:PETS</w:t>
+      </w:r>
+      <w:proofErr w:type="gramEnd"/>
+      <w:r>
+        <w:rPr>
+          <w:b/>
+          <w:smallCaps/>
+          <w:sz w:val="28"/>
+          <w:szCs w:val="28"/>
+        </w:rPr>
+        <w:t xml:space="preserve"> WALA</w:t>
       </w:r>
     </w:p>
     <w:p>
@@ -293,6 +304,7 @@
                 <w:szCs w:val="28"/>
               </w:rPr>
             </w:pPr>
+            <w:proofErr w:type="spellStart"/>
             <w:r>
               <w:rPr>
                 <w:b/>
@@ -300,78 +312,72 @@
                 <w:sz w:val="28"/>
                 <w:szCs w:val="28"/>
               </w:rPr>
-              <w:t>Ayan Tabassum</w:t>
-            </w:r>
-          </w:p>
-        </w:tc>
-      </w:tr>
-      <w:tr>
-        <w:tc>
-          <w:tcPr>
-            <w:tcW w:w="2551" w:type="dxa"/>
-          </w:tcPr>
-          <w:p>
-            <w:pPr>
-              <w:jc w:val="center"/>
+              <w:t>Ayan</w:t>
+            </w:r>
+            <w:proofErr w:type="spellEnd"/>
+            <w:r>
               <w:rPr>
                 <w:b/>
                 <w:smallCaps/>
                 <w:sz w:val="28"/>
                 <w:szCs w:val="28"/>
               </w:rPr>
-            </w:pPr>
-            <w:r>
+              <w:t xml:space="preserve"> Tabassum</w:t>
+            </w:r>
+          </w:p>
+        </w:tc>
+      </w:tr>
+      <w:tr>
+        <w:tc>
+          <w:tcPr>
+            <w:tcW w:w="2551" w:type="dxa"/>
+          </w:tcPr>
+          <w:p>
+            <w:pPr>
+              <w:jc w:val="center"/>
               <w:rPr>
                 <w:b/>
                 <w:smallCaps/>
                 <w:sz w:val="28"/>
                 <w:szCs w:val="28"/>
               </w:rPr>
-              <w:t>22100201</w:t>
-            </w:r>
-          </w:p>
-        </w:tc>
-        <w:tc>
-          <w:tcPr>
-            <w:tcW w:w="5953" w:type="dxa"/>
-          </w:tcPr>
-          <w:p>
-            <w:pPr>
-              <w:jc w:val="center"/>
+            </w:pPr>
+            <w:r>
               <w:rPr>
                 <w:b/>
                 <w:smallCaps/>
                 <w:sz w:val="28"/>
                 <w:szCs w:val="28"/>
               </w:rPr>
-            </w:pPr>
-            <w:r>
+              <w:t>22100201</w:t>
+            </w:r>
+          </w:p>
+        </w:tc>
+        <w:tc>
+          <w:tcPr>
+            <w:tcW w:w="5953" w:type="dxa"/>
+          </w:tcPr>
+          <w:p>
+            <w:pPr>
+              <w:jc w:val="center"/>
               <w:rPr>
                 <w:b/>
                 <w:smallCaps/>
                 <w:sz w:val="28"/>
                 <w:szCs w:val="28"/>
               </w:rPr>
-              <w:t>Mohid Yousaf</w:t>
-            </w:r>
-          </w:p>
-        </w:tc>
-      </w:tr>
-      <w:tr>
-        <w:tc>
-          <w:tcPr>
-            <w:tcW w:w="2551" w:type="dxa"/>
-          </w:tcPr>
-          <w:p>
-            <w:pPr>
-              <w:jc w:val="center"/>
+            </w:pPr>
+            <w:proofErr w:type="spellStart"/>
+            <w:r>
               <w:rPr>
                 <w:b/>
                 <w:smallCaps/>
                 <w:sz w:val="28"/>
                 <w:szCs w:val="28"/>
               </w:rPr>
-            </w:pPr>
+              <w:t>Mohid</w:t>
+            </w:r>
+            <w:proofErr w:type="spellEnd"/>
             <w:r>
               <w:rPr>
                 <w:b/>
@@ -379,13 +385,15 @@
                 <w:sz w:val="28"/>
                 <w:szCs w:val="28"/>
               </w:rPr>
-              <w:t>22100298</w:t>
-            </w:r>
-          </w:p>
-        </w:tc>
-        <w:tc>
-          <w:tcPr>
-            <w:tcW w:w="5953" w:type="dxa"/>
+              <w:t xml:space="preserve"> Yousaf</w:t>
+            </w:r>
+          </w:p>
+        </w:tc>
+      </w:tr>
+      <w:tr>
+        <w:tc>
+          <w:tcPr>
+            <w:tcW w:w="2551" w:type="dxa"/>
           </w:tcPr>
           <w:p>
             <w:pPr>
@@ -404,15 +412,13 @@
                 <w:sz w:val="28"/>
                 <w:szCs w:val="28"/>
               </w:rPr>
-              <w:t>Roshan A.Aziz</w:t>
-            </w:r>
-          </w:p>
-        </w:tc>
-      </w:tr>
-      <w:tr>
-        <w:tc>
-          <w:tcPr>
-            <w:tcW w:w="2551" w:type="dxa"/>
+              <w:t>22100298</w:t>
+            </w:r>
+          </w:p>
+        </w:tc>
+        <w:tc>
+          <w:tcPr>
+            <w:tcW w:w="5953" w:type="dxa"/>
           </w:tcPr>
           <w:p>
             <w:pPr>
@@ -431,33 +437,75 @@
                 <w:sz w:val="28"/>
                 <w:szCs w:val="28"/>
               </w:rPr>
-              <w:t>22100248</w:t>
-            </w:r>
-          </w:p>
-        </w:tc>
-        <w:tc>
-          <w:tcPr>
-            <w:tcW w:w="5953" w:type="dxa"/>
-          </w:tcPr>
-          <w:p>
-            <w:pPr>
-              <w:jc w:val="center"/>
+              <w:t xml:space="preserve">Roshan </w:t>
+            </w:r>
+            <w:proofErr w:type="spellStart"/>
+            <w:proofErr w:type="gramStart"/>
+            <w:r>
               <w:rPr>
                 <w:b/>
                 <w:smallCaps/>
                 <w:sz w:val="28"/>
                 <w:szCs w:val="28"/>
               </w:rPr>
-            </w:pPr>
-            <w:r>
+              <w:t>A.Aziz</w:t>
+            </w:r>
+            <w:proofErr w:type="spellEnd"/>
+            <w:proofErr w:type="gramEnd"/>
+          </w:p>
+        </w:tc>
+      </w:tr>
+      <w:tr>
+        <w:tc>
+          <w:tcPr>
+            <w:tcW w:w="2551" w:type="dxa"/>
+          </w:tcPr>
+          <w:p>
+            <w:pPr>
+              <w:jc w:val="center"/>
               <w:rPr>
                 <w:b/>
                 <w:smallCaps/>
                 <w:sz w:val="28"/>
                 <w:szCs w:val="28"/>
               </w:rPr>
+            </w:pPr>
+            <w:r>
+              <w:rPr>
+                <w:b/>
+                <w:smallCaps/>
+                <w:sz w:val="28"/>
+                <w:szCs w:val="28"/>
+              </w:rPr>
+              <w:t>22100248</w:t>
+            </w:r>
+          </w:p>
+        </w:tc>
+        <w:tc>
+          <w:tcPr>
+            <w:tcW w:w="5953" w:type="dxa"/>
+          </w:tcPr>
+          <w:p>
+            <w:pPr>
+              <w:jc w:val="center"/>
+              <w:rPr>
+                <w:b/>
+                <w:smallCaps/>
+                <w:sz w:val="28"/>
+                <w:szCs w:val="28"/>
+              </w:rPr>
+            </w:pPr>
+            <w:proofErr w:type="spellStart"/>
+            <w:r>
+              <w:rPr>
+                <w:b/>
+                <w:smallCaps/>
+                <w:sz w:val="28"/>
+                <w:szCs w:val="28"/>
+              </w:rPr>
               <w:t>Sabahat</w:t>
             </w:r>
+            <w:proofErr w:type="spellEnd"/>
           </w:p>
         </w:tc>
       </w:tr>
@@ -916,6 +964,14 @@
                 <w:sz w:val="20"/>
                 <w:szCs w:val="20"/>
               </w:rPr>
+              <w:t>1</w:t>
+            </w:r>
+            <w:r>
+              <w:rPr>
+                <w:bCs/>
+                <w:sz w:val="20"/>
+                <w:szCs w:val="20"/>
+              </w:rPr>
               <w:t>0</w:t>
             </w:r>
           </w:p>
@@ -1305,7 +1361,15 @@
                 <w:sz w:val="20"/>
                 <w:szCs w:val="20"/>
               </w:rPr>
-              <w:t>86</w:t>
+              <w:t>9</w:t>
+            </w:r>
+            <w:r>
+              <w:rPr>
+                <w:b/>
+                <w:sz w:val="20"/>
+                <w:szCs w:val="20"/>
+              </w:rPr>
+              <w:t>6</w:t>
             </w:r>
           </w:p>
         </w:tc>
@@ -2104,7 +2168,25 @@
           <w:sz w:val="22"/>
           <w:szCs w:val="22"/>
         </w:rPr>
-        <w:t xml:space="preserve">There is less dependency on specialized individuals and it is easy to find replacements </w:t>
+        <w:t xml:space="preserve">There is less dependency on specialized </w:t>
+      </w:r>
+      <w:proofErr w:type="gramStart"/>
+      <w:r>
+        <w:rPr>
+          <w:rFonts w:ascii="Arial" w:eastAsia="Arial" w:hAnsi="Arial" w:cs="Arial"/>
+          <w:sz w:val="22"/>
+          <w:szCs w:val="22"/>
+        </w:rPr>
+        <w:t>individuals</w:t>
+      </w:r>
+      <w:proofErr w:type="gramEnd"/>
+      <w:r>
+        <w:rPr>
+          <w:rFonts w:ascii="Arial" w:eastAsia="Arial" w:hAnsi="Arial" w:cs="Arial"/>
+          <w:sz w:val="22"/>
+          <w:szCs w:val="22"/>
+        </w:rPr>
+        <w:t xml:space="preserve"> and it is easy to find replacements </w:t>
       </w:r>
     </w:p>
     <w:p>
@@ -2232,7 +2314,25 @@
           <w:sz w:val="22"/>
           <w:szCs w:val="22"/>
         </w:rPr>
-        <w:t>Cannot completely test products during production since there is no Working product. This it is not suitable for user centred design</w:t>
+        <w:t xml:space="preserve">Cannot completely test products during production since there is no Working product. This it is not suitable for user </w:t>
+      </w:r>
+      <w:proofErr w:type="spellStart"/>
+      <w:r>
+        <w:rPr>
+          <w:rFonts w:ascii="Arial" w:eastAsia="Arial" w:hAnsi="Arial" w:cs="Arial"/>
+          <w:sz w:val="22"/>
+          <w:szCs w:val="22"/>
+        </w:rPr>
+        <w:t>centred</w:t>
+      </w:r>
+      <w:proofErr w:type="spellEnd"/>
+      <w:r>
+        <w:rPr>
+          <w:rFonts w:ascii="Arial" w:eastAsia="Arial" w:hAnsi="Arial" w:cs="Arial"/>
+          <w:sz w:val="22"/>
+          <w:szCs w:val="22"/>
+        </w:rPr>
+        <w:t xml:space="preserve"> design</w:t>
       </w:r>
     </w:p>
     <w:p>
@@ -2915,7 +3015,25 @@
           <w:sz w:val="22"/>
           <w:szCs w:val="22"/>
         </w:rPr>
-        <w:t>Our product is very modular in nature. We have a lot of subsystems which will be incrementally added with subsequent iterations. We also aim to incrementally make performance improving additions while focusing on delivering functionality first. We have a small fixed team which is perfect for an agile approach. We also aim to test our products after every sprint and incorporate a user-centred approach in order to maintain a correct direction with regards to fulfilling user needs. For this we need to be flexible in adapting to changing market dynamics. An agile approach is necessary to achieve this.</w:t>
+        <w:t>Our product is very modular in nature. We have a lot of subsystems which will be incrementally added with subsequent iterations. We also aim to incrementally make performance improving additions while focusing on delivering functionality first. We have a small fixed team which is perfect for an agile approach. We also aim to test our products after every sprint and incorporate a user-</w:t>
+      </w:r>
+      <w:proofErr w:type="spellStart"/>
+      <w:r>
+        <w:rPr>
+          <w:rFonts w:ascii="Arial" w:eastAsia="Arial" w:hAnsi="Arial" w:cs="Arial"/>
+          <w:sz w:val="22"/>
+          <w:szCs w:val="22"/>
+        </w:rPr>
+        <w:t>centred</w:t>
+      </w:r>
+      <w:proofErr w:type="spellEnd"/>
+      <w:r>
+        <w:rPr>
+          <w:rFonts w:ascii="Arial" w:eastAsia="Arial" w:hAnsi="Arial" w:cs="Arial"/>
+          <w:sz w:val="22"/>
+          <w:szCs w:val="22"/>
+        </w:rPr>
+        <w:t xml:space="preserve"> approach in order to maintain a correct direction with regards to fulfilling user needs. For this we need to be flexible in adapting to changing market dynamics. An agile approach is necessary to achieve this.</w:t>
       </w:r>
     </w:p>
     <w:p>
@@ -3190,7 +3308,25 @@
                 <w:sz w:val="22"/>
                 <w:szCs w:val="22"/>
               </w:rPr>
-              <w:t xml:space="preserve"> After the release of the product, there might be a difference between stakeholders expectations and users actual engagement. </w:t>
+              <w:t xml:space="preserve"> After the release of the product, there might be a difference between </w:t>
+            </w:r>
+            <w:proofErr w:type="gramStart"/>
+            <w:r>
+              <w:rPr>
+                <w:rFonts w:ascii="Times New Roman" w:eastAsia="Times New Roman" w:hAnsi="Times New Roman" w:cs="Times New Roman"/>
+                <w:sz w:val="22"/>
+                <w:szCs w:val="22"/>
+              </w:rPr>
+              <w:t>stakeholders</w:t>
+            </w:r>
+            <w:proofErr w:type="gramEnd"/>
+            <w:r>
+              <w:rPr>
+                <w:rFonts w:ascii="Times New Roman" w:eastAsia="Times New Roman" w:hAnsi="Times New Roman" w:cs="Times New Roman"/>
+                <w:sz w:val="22"/>
+                <w:szCs w:val="22"/>
+              </w:rPr>
+              <w:t xml:space="preserve"> expectations and users actual engagement. </w:t>
             </w:r>
           </w:p>
         </w:tc>
@@ -3344,7 +3480,27 @@
                 <w:sz w:val="22"/>
                 <w:szCs w:val="22"/>
               </w:rPr>
-              <w:t xml:space="preserve"> The application could have holes in it’s software security component and could be an unsecure application.</w:t>
+              <w:t xml:space="preserve"> The application could have holes in </w:t>
+            </w:r>
+            <w:proofErr w:type="spellStart"/>
+            <w:proofErr w:type="gramStart"/>
+            <w:r>
+              <w:rPr>
+                <w:rFonts w:ascii="Times New Roman" w:eastAsia="Times New Roman" w:hAnsi="Times New Roman" w:cs="Times New Roman"/>
+                <w:sz w:val="22"/>
+                <w:szCs w:val="22"/>
+              </w:rPr>
+              <w:t>it’s</w:t>
+            </w:r>
+            <w:proofErr w:type="spellEnd"/>
+            <w:proofErr w:type="gramEnd"/>
+            <w:r>
+              <w:rPr>
+                <w:rFonts w:ascii="Times New Roman" w:eastAsia="Times New Roman" w:hAnsi="Times New Roman" w:cs="Times New Roman"/>
+                <w:sz w:val="22"/>
+                <w:szCs w:val="22"/>
+              </w:rPr>
+              <w:t xml:space="preserve"> software security component and could be an unsecure application.</w:t>
             </w:r>
           </w:p>
           <w:p>
@@ -3443,7 +3599,25 @@
                 <w:sz w:val="22"/>
                 <w:szCs w:val="22"/>
               </w:rPr>
-              <w:t xml:space="preserve"> Sudden changes in the market, there can be a competitor with more resources and fast growth, some changes in consumer behaviour and priorities, or any new laws.</w:t>
+              <w:t xml:space="preserve"> Sudden changes in the market, there can be a competitor with more resources and fast growth, some changes in consumer </w:t>
+            </w:r>
+            <w:proofErr w:type="spellStart"/>
+            <w:r>
+              <w:rPr>
+                <w:rFonts w:ascii="Times New Roman" w:eastAsia="Times New Roman" w:hAnsi="Times New Roman" w:cs="Times New Roman"/>
+                <w:sz w:val="22"/>
+                <w:szCs w:val="22"/>
+              </w:rPr>
+              <w:t>behaviour</w:t>
+            </w:r>
+            <w:proofErr w:type="spellEnd"/>
+            <w:r>
+              <w:rPr>
+                <w:rFonts w:ascii="Times New Roman" w:eastAsia="Times New Roman" w:hAnsi="Times New Roman" w:cs="Times New Roman"/>
+                <w:sz w:val="22"/>
+                <w:szCs w:val="22"/>
+              </w:rPr>
+              <w:t xml:space="preserve"> and priorities, or any new laws.</w:t>
             </w:r>
           </w:p>
         </w:tc>
@@ -4525,7 +4699,49 @@
         <w:rPr>
           <w:color w:val="FF0000"/>
         </w:rPr>
-        <w:t>It will be mongodb atlas as a cloud db and will be integrated with aws for adding further functionalities.</w:t>
+        <w:t xml:space="preserve">It will be </w:t>
+      </w:r>
+      <w:proofErr w:type="spellStart"/>
+      <w:r>
+        <w:rPr>
+          <w:color w:val="FF0000"/>
+        </w:rPr>
+        <w:t>mongodb</w:t>
+      </w:r>
+      <w:proofErr w:type="spellEnd"/>
+      <w:r>
+        <w:rPr>
+          <w:color w:val="FF0000"/>
+        </w:rPr>
+        <w:t xml:space="preserve"> atlas as a cloud </w:t>
+      </w:r>
+      <w:proofErr w:type="spellStart"/>
+      <w:r>
+        <w:rPr>
+          <w:color w:val="FF0000"/>
+        </w:rPr>
+        <w:t>db</w:t>
+      </w:r>
+      <w:proofErr w:type="spellEnd"/>
+      <w:r>
+        <w:rPr>
+          <w:color w:val="FF0000"/>
+        </w:rPr>
+        <w:t xml:space="preserve"> and will be integrated with </w:t>
+      </w:r>
+      <w:proofErr w:type="spellStart"/>
+      <w:r>
+        <w:rPr>
+          <w:color w:val="FF0000"/>
+        </w:rPr>
+        <w:t>aws</w:t>
+      </w:r>
+      <w:proofErr w:type="spellEnd"/>
+      <w:r>
+        <w:rPr>
+          <w:color w:val="FF0000"/>
+        </w:rPr>
+        <w:t xml:space="preserve"> for adding further functionalities.</w:t>
       </w:r>
     </w:p>
     <w:p/>
@@ -4653,7 +4869,15 @@
           </w:tcPr>
           <w:p>
             <w:r>
-              <w:t>Discussion and development of gantt chart.</w:t>
+              <w:t xml:space="preserve">Discussion and development of </w:t>
+            </w:r>
+            <w:proofErr w:type="spellStart"/>
+            <w:r>
+              <w:t>gantt</w:t>
+            </w:r>
+            <w:proofErr w:type="spellEnd"/>
+            <w:r>
+              <w:t xml:space="preserve"> chart.</w:t>
             </w:r>
           </w:p>
         </w:tc>
@@ -4664,8 +4888,13 @@
             <w:tcW w:w="3256" w:type="dxa"/>
           </w:tcPr>
           <w:p>
-            <w:r>
-              <w:t>Mohid Yousuf</w:t>
+            <w:proofErr w:type="spellStart"/>
+            <w:r>
+              <w:t>Mohid</w:t>
+            </w:r>
+            <w:proofErr w:type="spellEnd"/>
+            <w:r>
+              <w:t xml:space="preserve"> Yousuf</w:t>
             </w:r>
           </w:p>
         </w:tc>
@@ -4686,9 +4915,11 @@
             <w:tcW w:w="3256" w:type="dxa"/>
           </w:tcPr>
           <w:p>
+            <w:proofErr w:type="spellStart"/>
             <w:r>
               <w:t>Sabahat</w:t>
             </w:r>
+            <w:proofErr w:type="spellEnd"/>
           </w:p>
         </w:tc>
         <w:tc>
@@ -4708,8 +4939,13 @@
             <w:tcW w:w="3256" w:type="dxa"/>
           </w:tcPr>
           <w:p>
-            <w:r>
-              <w:t>Ayan Tabassum</w:t>
+            <w:proofErr w:type="spellStart"/>
+            <w:r>
+              <w:t>Ayan</w:t>
+            </w:r>
+            <w:proofErr w:type="spellEnd"/>
+            <w:r>
+              <w:t xml:space="preserve"> Tabassum</w:t>
             </w:r>
           </w:p>
         </w:tc>
@@ -4850,9 +5086,11 @@
             <w:tcW w:w="5386" w:type="dxa"/>
           </w:tcPr>
           <w:p>
+            <w:proofErr w:type="spellStart"/>
             <w:r>
               <w:t>Sabahat</w:t>
             </w:r>
+            <w:proofErr w:type="spellEnd"/>
           </w:p>
         </w:tc>
       </w:tr>
@@ -4873,8 +5111,13 @@
           </w:tcPr>
           <w:p>
             <w:r>
-              <w:t>Adil, Mohid</w:t>
-            </w:r>
+              <w:t xml:space="preserve">Adil, </w:t>
+            </w:r>
+            <w:proofErr w:type="spellStart"/>
+            <w:r>
+              <w:t>Mohid</w:t>
+            </w:r>
+            <w:proofErr w:type="spellEnd"/>
           </w:p>
         </w:tc>
       </w:tr>
@@ -4895,8 +5138,21 @@
           </w:tcPr>
           <w:p>
             <w:r>
-              <w:t>Adil, Mohid, Ayan</w:t>
-            </w:r>
+              <w:t xml:space="preserve">Adil, </w:t>
+            </w:r>
+            <w:proofErr w:type="spellStart"/>
+            <w:r>
+              <w:t>Mohid</w:t>
+            </w:r>
+            <w:proofErr w:type="spellEnd"/>
+            <w:r>
+              <w:t xml:space="preserve">, </w:t>
+            </w:r>
+            <w:proofErr w:type="spellStart"/>
+            <w:r>
+              <w:t>Ayan</w:t>
+            </w:r>
+            <w:proofErr w:type="spellEnd"/>
           </w:p>
         </w:tc>
       </w:tr>
@@ -4917,8 +5173,21 @@
           </w:tcPr>
           <w:p>
             <w:r>
-              <w:t>Adil, Mohid, Ayan</w:t>
-            </w:r>
+              <w:t xml:space="preserve">Adil, </w:t>
+            </w:r>
+            <w:proofErr w:type="spellStart"/>
+            <w:r>
+              <w:t>Mohid</w:t>
+            </w:r>
+            <w:proofErr w:type="spellEnd"/>
+            <w:r>
+              <w:t xml:space="preserve">, </w:t>
+            </w:r>
+            <w:proofErr w:type="spellStart"/>
+            <w:r>
+              <w:t>Ayan</w:t>
+            </w:r>
+            <w:proofErr w:type="spellEnd"/>
           </w:p>
         </w:tc>
       </w:tr>
@@ -4939,8 +5208,13 @@
           </w:tcPr>
           <w:p>
             <w:r>
-              <w:t>Adil, Mohid</w:t>
-            </w:r>
+              <w:t xml:space="preserve">Adil, </w:t>
+            </w:r>
+            <w:proofErr w:type="spellStart"/>
+            <w:r>
+              <w:t>Mohid</w:t>
+            </w:r>
+            <w:proofErr w:type="spellEnd"/>
           </w:p>
         </w:tc>
       </w:tr>
@@ -4979,7 +5253,7 @@
 </file>
 
 <file path=word/endnotes.xml><?xml version="1.0" encoding="utf-8"?>
-<w:endnotes xmlns:wpc="http://schemas.microsoft.com/office/word/2010/wordprocessingCanvas" xmlns:cx="http://schemas.microsoft.com/office/drawing/2014/chartex" xmlns:cx1="http://schemas.microsoft.com/office/drawing/2015/9/8/chartex" xmlns:cx2="http://schemas.microsoft.com/office/drawing/2015/10/21/chartex" xmlns:cx3="http://schemas.microsoft.com/office/drawing/2016/5/9/chartex" xmlns:cx4="http://schemas.microsoft.com/office/drawing/2016/5/10/chartex" xmlns:cx5="http://schemas.microsoft.com/office/drawing/2016/5/11/chartex" xmlns:cx6="http://schemas.microsoft.com/office/drawing/2016/5/12/chartex" xmlns:cx7="http://schemas.microsoft.com/office/drawing/2016/5/13/chartex" xmlns:cx8="http://schemas.microsoft.com/office/drawing/2016/5/14/chartex" xmlns:mc="http://schemas.openxmlformats.org/markup-compatibility/2006" xmlns:aink="http://schemas.microsoft.com/office/drawing/2016/ink" xmlns:am3d="http://schemas.microsoft.com/office/drawing/2017/model3d" xmlns:o="urn:schemas-microsoft-com:office:office" xmlns:r="http://schemas.openxmlformats.org/officeDocument/2006/relationships" xmlns:m="http://schemas.openxmlformats.org/officeDocument/2006/math" xmlns:v="urn:schemas-microsoft-com:vml" xmlns:wp14="http://schemas.microsoft.com/office/word/2010/wordprocessingDrawing" xmlns:wp="http://schemas.openxmlformats.org/drawingml/2006/wordprocessingDrawing" xmlns:w10="urn:schemas-microsoft-com:office:word" xmlns:w="http://schemas.openxmlformats.org/wordprocessingml/2006/main" xmlns:w14="http://schemas.microsoft.com/office/word/2010/wordml" xmlns:w15="http://schemas.microsoft.com/office/word/2012/wordml" xmlns:w16cex="http://schemas.microsoft.com/office/word/2018/wordml/cex" xmlns:w16cid="http://schemas.microsoft.com/office/word/2016/wordml/cid" xmlns:w16="http://schemas.microsoft.com/office/word/2018/wordml" xmlns:w16sdtdh="http://schemas.microsoft.com/office/word/2020/wordml/sdtdatahash" xmlns:w16se="http://schemas.microsoft.com/office/word/2015/wordml/symex" xmlns:wpg="http://schemas.microsoft.com/office/word/2010/wordprocessingGroup" xmlns:wpi="http://schemas.microsoft.com/office/word/2010/wordprocessingInk" xmlns:wne="http://schemas.microsoft.com/office/word/2006/wordml" xmlns:wps="http://schemas.microsoft.com/office/word/2010/wordprocessingShape" mc:Ignorable="w14 w15 w16se w16cid w16 w16cex w16sdtdh wp14">
+<w:endnotes xmlns:wpc="http://schemas.microsoft.com/office/word/2010/wordprocessingCanvas" xmlns:cx="http://schemas.microsoft.com/office/drawing/2014/chartex" xmlns:cx1="http://schemas.microsoft.com/office/drawing/2015/9/8/chartex" xmlns:cx2="http://schemas.microsoft.com/office/drawing/2015/10/21/chartex" xmlns:cx3="http://schemas.microsoft.com/office/drawing/2016/5/9/chartex" xmlns:cx4="http://schemas.microsoft.com/office/drawing/2016/5/10/chartex" xmlns:cx5="http://schemas.microsoft.com/office/drawing/2016/5/11/chartex" xmlns:cx6="http://schemas.microsoft.com/office/drawing/2016/5/12/chartex" xmlns:cx7="http://schemas.microsoft.com/office/drawing/2016/5/13/chartex" xmlns:cx8="http://schemas.microsoft.com/office/drawing/2016/5/14/chartex" xmlns:mc="http://schemas.openxmlformats.org/markup-compatibility/2006" xmlns:aink="http://schemas.microsoft.com/office/drawing/2016/ink" xmlns:am3d="http://schemas.microsoft.com/office/drawing/2017/model3d" xmlns:o="urn:schemas-microsoft-com:office:office" xmlns:r="http://schemas.openxmlformats.org/officeDocument/2006/relationships" xmlns:m="http://schemas.openxmlformats.org/officeDocument/2006/math" xmlns:v="urn:schemas-microsoft-com:vml" xmlns:wp14="http://schemas.microsoft.com/office/word/2010/wordprocessingDrawing" xmlns:wp="http://schemas.openxmlformats.org/drawingml/2006/wordprocessingDrawing" xmlns:w10="urn:schemas-microsoft-com:office:word" xmlns:w="http://schemas.openxmlformats.org/wordprocessingml/2006/main" xmlns:w14="http://schemas.microsoft.com/office/word/2010/wordml" xmlns:w15="http://schemas.microsoft.com/office/word/2012/wordml" xmlns:w16cex="http://schemas.microsoft.com/office/word/2018/wordml/cex" xmlns:w16cid="http://schemas.microsoft.com/office/word/2016/wordml/cid" xmlns:w16="http://schemas.microsoft.com/office/word/2018/wordml" xmlns:w16se="http://schemas.microsoft.com/office/word/2015/wordml/symex" xmlns:wpg="http://schemas.microsoft.com/office/word/2010/wordprocessingGroup" xmlns:wpi="http://schemas.microsoft.com/office/word/2010/wordprocessingInk" xmlns:wne="http://schemas.microsoft.com/office/word/2006/wordml" xmlns:wps="http://schemas.microsoft.com/office/word/2010/wordprocessingShape" mc:Ignorable="w14 w15 w16se w16cid w16 w16cex wp14">
   <w:endnote w:type="separator" w:id="-1">
     <w:p>
       <w:r>
@@ -4998,7 +5272,7 @@
 </file>
 
 <file path=word/footer1.xml><?xml version="1.0" encoding="utf-8"?>
-<w:ftr xmlns:wpc="http://schemas.microsoft.com/office/word/2010/wordprocessingCanvas" xmlns:cx="http://schemas.microsoft.com/office/drawing/2014/chartex" xmlns:cx1="http://schemas.microsoft.com/office/drawing/2015/9/8/chartex" xmlns:cx2="http://schemas.microsoft.com/office/drawing/2015/10/21/chartex" xmlns:cx3="http://schemas.microsoft.com/office/drawing/2016/5/9/chartex" xmlns:cx4="http://schemas.microsoft.com/office/drawing/2016/5/10/chartex" xmlns:cx5="http://schemas.microsoft.com/office/drawing/2016/5/11/chartex" xmlns:cx6="http://schemas.microsoft.com/office/drawing/2016/5/12/chartex" xmlns:cx7="http://schemas.microsoft.com/office/drawing/2016/5/13/chartex" xmlns:cx8="http://schemas.microsoft.com/office/drawing/2016/5/14/chartex" xmlns:mc="http://schemas.openxmlformats.org/markup-compatibility/2006" xmlns:aink="http://schemas.microsoft.com/office/drawing/2016/ink" xmlns:am3d="http://schemas.microsoft.com/office/drawing/2017/model3d" xmlns:o="urn:schemas-microsoft-com:office:office" xmlns:r="http://schemas.openxmlformats.org/officeDocument/2006/relationships" xmlns:m="http://schemas.openxmlformats.org/officeDocument/2006/math" xmlns:v="urn:schemas-microsoft-com:vml" xmlns:wp14="http://schemas.microsoft.com/office/word/2010/wordprocessingDrawing" xmlns:wp="http://schemas.openxmlformats.org/drawingml/2006/wordprocessingDrawing" xmlns:w10="urn:schemas-microsoft-com:office:word" xmlns:w="http://schemas.openxmlformats.org/wordprocessingml/2006/main" xmlns:w14="http://schemas.microsoft.com/office/word/2010/wordml" xmlns:w15="http://schemas.microsoft.com/office/word/2012/wordml" xmlns:w16cex="http://schemas.microsoft.com/office/word/2018/wordml/cex" xmlns:w16cid="http://schemas.microsoft.com/office/word/2016/wordml/cid" xmlns:w16="http://schemas.microsoft.com/office/word/2018/wordml" xmlns:w16sdtdh="http://schemas.microsoft.com/office/word/2020/wordml/sdtdatahash" xmlns:w16se="http://schemas.microsoft.com/office/word/2015/wordml/symex" xmlns:wpg="http://schemas.microsoft.com/office/word/2010/wordprocessingGroup" xmlns:wpi="http://schemas.microsoft.com/office/word/2010/wordprocessingInk" xmlns:wne="http://schemas.microsoft.com/office/word/2006/wordml" xmlns:wps="http://schemas.microsoft.com/office/word/2010/wordprocessingShape" mc:Ignorable="w14 w15 w16se w16cid w16 w16cex w16sdtdh wp14">
+<w:ftr xmlns:wpc="http://schemas.microsoft.com/office/word/2010/wordprocessingCanvas" xmlns:cx="http://schemas.microsoft.com/office/drawing/2014/chartex" xmlns:cx1="http://schemas.microsoft.com/office/drawing/2015/9/8/chartex" xmlns:cx2="http://schemas.microsoft.com/office/drawing/2015/10/21/chartex" xmlns:cx3="http://schemas.microsoft.com/office/drawing/2016/5/9/chartex" xmlns:cx4="http://schemas.microsoft.com/office/drawing/2016/5/10/chartex" xmlns:cx5="http://schemas.microsoft.com/office/drawing/2016/5/11/chartex" xmlns:cx6="http://schemas.microsoft.com/office/drawing/2016/5/12/chartex" xmlns:cx7="http://schemas.microsoft.com/office/drawing/2016/5/13/chartex" xmlns:cx8="http://schemas.microsoft.com/office/drawing/2016/5/14/chartex" xmlns:mc="http://schemas.openxmlformats.org/markup-compatibility/2006" xmlns:aink="http://schemas.microsoft.com/office/drawing/2016/ink" xmlns:am3d="http://schemas.microsoft.com/office/drawing/2017/model3d" xmlns:o="urn:schemas-microsoft-com:office:office" xmlns:r="http://schemas.openxmlformats.org/officeDocument/2006/relationships" xmlns:m="http://schemas.openxmlformats.org/officeDocument/2006/math" xmlns:v="urn:schemas-microsoft-com:vml" xmlns:wp14="http://schemas.microsoft.com/office/word/2010/wordprocessingDrawing" xmlns:wp="http://schemas.openxmlformats.org/drawingml/2006/wordprocessingDrawing" xmlns:w10="urn:schemas-microsoft-com:office:word" xmlns:w="http://schemas.openxmlformats.org/wordprocessingml/2006/main" xmlns:w14="http://schemas.microsoft.com/office/word/2010/wordml" xmlns:w15="http://schemas.microsoft.com/office/word/2012/wordml" xmlns:w16cex="http://schemas.microsoft.com/office/word/2018/wordml/cex" xmlns:w16cid="http://schemas.microsoft.com/office/word/2016/wordml/cid" xmlns:w16="http://schemas.microsoft.com/office/word/2018/wordml" xmlns:w16se="http://schemas.microsoft.com/office/word/2015/wordml/symex" xmlns:wpg="http://schemas.microsoft.com/office/word/2010/wordprocessingGroup" xmlns:wpi="http://schemas.microsoft.com/office/word/2010/wordprocessingInk" xmlns:wne="http://schemas.microsoft.com/office/word/2006/wordml" xmlns:wps="http://schemas.microsoft.com/office/word/2010/wordprocessingShape" mc:Ignorable="w14 w15 w16se w16cid w16 w16cex wp14">
   <w:p>
     <w:pPr>
       <w:pBdr>
@@ -5071,7 +5345,7 @@
 </file>
 
 <file path=word/footnotes.xml><?xml version="1.0" encoding="utf-8"?>
-<w:footnotes xmlns:wpc="http://schemas.microsoft.com/office/word/2010/wordprocessingCanvas" xmlns:cx="http://schemas.microsoft.com/office/drawing/2014/chartex" xmlns:cx1="http://schemas.microsoft.com/office/drawing/2015/9/8/chartex" xmlns:cx2="http://schemas.microsoft.com/office/drawing/2015/10/21/chartex" xmlns:cx3="http://schemas.microsoft.com/office/drawing/2016/5/9/chartex" xmlns:cx4="http://schemas.microsoft.com/office/drawing/2016/5/10/chartex" xmlns:cx5="http://schemas.microsoft.com/office/drawing/2016/5/11/chartex" xmlns:cx6="http://schemas.microsoft.com/office/drawing/2016/5/12/chartex" xmlns:cx7="http://schemas.microsoft.com/office/drawing/2016/5/13/chartex" xmlns:cx8="http://schemas.microsoft.com/office/drawing/2016/5/14/chartex" xmlns:mc="http://schemas.openxmlformats.org/markup-compatibility/2006" xmlns:aink="http://schemas.microsoft.com/office/drawing/2016/ink" xmlns:am3d="http://schemas.microsoft.com/office/drawing/2017/model3d" xmlns:o="urn:schemas-microsoft-com:office:office" xmlns:r="http://schemas.openxmlformats.org/officeDocument/2006/relationships" xmlns:m="http://schemas.openxmlformats.org/officeDocument/2006/math" xmlns:v="urn:schemas-microsoft-com:vml" xmlns:wp14="http://schemas.microsoft.com/office/word/2010/wordprocessingDrawing" xmlns:wp="http://schemas.openxmlformats.org/drawingml/2006/wordprocessingDrawing" xmlns:w10="urn:schemas-microsoft-com:office:word" xmlns:w="http://schemas.openxmlformats.org/wordprocessingml/2006/main" xmlns:w14="http://schemas.microsoft.com/office/word/2010/wordml" xmlns:w15="http://schemas.microsoft.com/office/word/2012/wordml" xmlns:w16cex="http://schemas.microsoft.com/office/word/2018/wordml/cex" xmlns:w16cid="http://schemas.microsoft.com/office/word/2016/wordml/cid" xmlns:w16="http://schemas.microsoft.com/office/word/2018/wordml" xmlns:w16sdtdh="http://schemas.microsoft.com/office/word/2020/wordml/sdtdatahash" xmlns:w16se="http://schemas.microsoft.com/office/word/2015/wordml/symex" xmlns:wpg="http://schemas.microsoft.com/office/word/2010/wordprocessingGroup" xmlns:wpi="http://schemas.microsoft.com/office/word/2010/wordprocessingInk" xmlns:wne="http://schemas.microsoft.com/office/word/2006/wordml" xmlns:wps="http://schemas.microsoft.com/office/word/2010/wordprocessingShape" mc:Ignorable="w14 w15 w16se w16cid w16 w16cex w16sdtdh wp14">
+<w:footnotes xmlns:wpc="http://schemas.microsoft.com/office/word/2010/wordprocessingCanvas" xmlns:cx="http://schemas.microsoft.com/office/drawing/2014/chartex" xmlns:cx1="http://schemas.microsoft.com/office/drawing/2015/9/8/chartex" xmlns:cx2="http://schemas.microsoft.com/office/drawing/2015/10/21/chartex" xmlns:cx3="http://schemas.microsoft.com/office/drawing/2016/5/9/chartex" xmlns:cx4="http://schemas.microsoft.com/office/drawing/2016/5/10/chartex" xmlns:cx5="http://schemas.microsoft.com/office/drawing/2016/5/11/chartex" xmlns:cx6="http://schemas.microsoft.com/office/drawing/2016/5/12/chartex" xmlns:cx7="http://schemas.microsoft.com/office/drawing/2016/5/13/chartex" xmlns:cx8="http://schemas.microsoft.com/office/drawing/2016/5/14/chartex" xmlns:mc="http://schemas.openxmlformats.org/markup-compatibility/2006" xmlns:aink="http://schemas.microsoft.com/office/drawing/2016/ink" xmlns:am3d="http://schemas.microsoft.com/office/drawing/2017/model3d" xmlns:o="urn:schemas-microsoft-com:office:office" xmlns:r="http://schemas.openxmlformats.org/officeDocument/2006/relationships" xmlns:m="http://schemas.openxmlformats.org/officeDocument/2006/math" xmlns:v="urn:schemas-microsoft-com:vml" xmlns:wp14="http://schemas.microsoft.com/office/word/2010/wordprocessingDrawing" xmlns:wp="http://schemas.openxmlformats.org/drawingml/2006/wordprocessingDrawing" xmlns:w10="urn:schemas-microsoft-com:office:word" xmlns:w="http://schemas.openxmlformats.org/wordprocessingml/2006/main" xmlns:w14="http://schemas.microsoft.com/office/word/2010/wordml" xmlns:w15="http://schemas.microsoft.com/office/word/2012/wordml" xmlns:w16cex="http://schemas.microsoft.com/office/word/2018/wordml/cex" xmlns:w16cid="http://schemas.microsoft.com/office/word/2016/wordml/cid" xmlns:w16="http://schemas.microsoft.com/office/word/2018/wordml" xmlns:w16se="http://schemas.microsoft.com/office/word/2015/wordml/symex" xmlns:wpg="http://schemas.microsoft.com/office/word/2010/wordprocessingGroup" xmlns:wpi="http://schemas.microsoft.com/office/word/2010/wordprocessingInk" xmlns:wne="http://schemas.microsoft.com/office/word/2006/wordml" xmlns:wps="http://schemas.microsoft.com/office/word/2010/wordprocessingShape" mc:Ignorable="w14 w15 w16se w16cid w16 w16cex wp14">
   <w:footnote w:type="separator" w:id="-1">
     <w:p>
       <w:r>
@@ -5090,7 +5364,7 @@
 </file>
 
 <file path=word/numbering.xml><?xml version="1.0" encoding="utf-8"?>
-<w:numbering xmlns:wpc="http://schemas.microsoft.com/office/word/2010/wordprocessingCanvas" xmlns:cx="http://schemas.microsoft.com/office/drawing/2014/chartex" xmlns:cx1="http://schemas.microsoft.com/office/drawing/2015/9/8/chartex" xmlns:cx2="http://schemas.microsoft.com/office/drawing/2015/10/21/chartex" xmlns:cx3="http://schemas.microsoft.com/office/drawing/2016/5/9/chartex" xmlns:cx4="http://schemas.microsoft.com/office/drawing/2016/5/10/chartex" xmlns:cx5="http://schemas.microsoft.com/office/drawing/2016/5/11/chartex" xmlns:cx6="http://schemas.microsoft.com/office/drawing/2016/5/12/chartex" xmlns:cx7="http://schemas.microsoft.com/office/drawing/2016/5/13/chartex" xmlns:cx8="http://schemas.microsoft.com/office/drawing/2016/5/14/chartex" xmlns:mc="http://schemas.openxmlformats.org/markup-compatibility/2006" xmlns:aink="http://schemas.microsoft.com/office/drawing/2016/ink" xmlns:am3d="http://schemas.microsoft.com/office/drawing/2017/model3d" xmlns:o="urn:schemas-microsoft-com:office:office" xmlns:r="http://schemas.openxmlformats.org/officeDocument/2006/relationships" xmlns:m="http://schemas.openxmlformats.org/officeDocument/2006/math" xmlns:v="urn:schemas-microsoft-com:vml" xmlns:wp14="http://schemas.microsoft.com/office/word/2010/wordprocessingDrawing" xmlns:wp="http://schemas.openxmlformats.org/drawingml/2006/wordprocessingDrawing" xmlns:w10="urn:schemas-microsoft-com:office:word" xmlns:w="http://schemas.openxmlformats.org/wordprocessingml/2006/main" xmlns:w14="http://schemas.microsoft.com/office/word/2010/wordml" xmlns:w15="http://schemas.microsoft.com/office/word/2012/wordml" xmlns:w16cex="http://schemas.microsoft.com/office/word/2018/wordml/cex" xmlns:w16cid="http://schemas.microsoft.com/office/word/2016/wordml/cid" xmlns:w16="http://schemas.microsoft.com/office/word/2018/wordml" xmlns:w16sdtdh="http://schemas.microsoft.com/office/word/2020/wordml/sdtdatahash" xmlns:w16se="http://schemas.microsoft.com/office/word/2015/wordml/symex" xmlns:wpg="http://schemas.microsoft.com/office/word/2010/wordprocessingGroup" xmlns:wpi="http://schemas.microsoft.com/office/word/2010/wordprocessingInk" xmlns:wne="http://schemas.microsoft.com/office/word/2006/wordml" xmlns:wps="http://schemas.microsoft.com/office/word/2010/wordprocessingShape" mc:Ignorable="w14 w15 w16se w16cid w16 w16cex w16sdtdh wp14">
+<w:numbering xmlns:wpc="http://schemas.microsoft.com/office/word/2010/wordprocessingCanvas" xmlns:cx="http://schemas.microsoft.com/office/drawing/2014/chartex" xmlns:cx1="http://schemas.microsoft.com/office/drawing/2015/9/8/chartex" xmlns:cx2="http://schemas.microsoft.com/office/drawing/2015/10/21/chartex" xmlns:cx3="http://schemas.microsoft.com/office/drawing/2016/5/9/chartex" xmlns:cx4="http://schemas.microsoft.com/office/drawing/2016/5/10/chartex" xmlns:cx5="http://schemas.microsoft.com/office/drawing/2016/5/11/chartex" xmlns:cx6="http://schemas.microsoft.com/office/drawing/2016/5/12/chartex" xmlns:cx7="http://schemas.microsoft.com/office/drawing/2016/5/13/chartex" xmlns:cx8="http://schemas.microsoft.com/office/drawing/2016/5/14/chartex" xmlns:mc="http://schemas.openxmlformats.org/markup-compatibility/2006" xmlns:aink="http://schemas.microsoft.com/office/drawing/2016/ink" xmlns:am3d="http://schemas.microsoft.com/office/drawing/2017/model3d" xmlns:o="urn:schemas-microsoft-com:office:office" xmlns:r="http://schemas.openxmlformats.org/officeDocument/2006/relationships" xmlns:m="http://schemas.openxmlformats.org/officeDocument/2006/math" xmlns:v="urn:schemas-microsoft-com:vml" xmlns:wp14="http://schemas.microsoft.com/office/word/2010/wordprocessingDrawing" xmlns:wp="http://schemas.openxmlformats.org/drawingml/2006/wordprocessingDrawing" xmlns:w10="urn:schemas-microsoft-com:office:word" xmlns:w="http://schemas.openxmlformats.org/wordprocessingml/2006/main" xmlns:w14="http://schemas.microsoft.com/office/word/2010/wordml" xmlns:w15="http://schemas.microsoft.com/office/word/2012/wordml" xmlns:w16cex="http://schemas.microsoft.com/office/word/2018/wordml/cex" xmlns:w16cid="http://schemas.microsoft.com/office/word/2016/wordml/cid" xmlns:w16="http://schemas.microsoft.com/office/word/2018/wordml" xmlns:w16se="http://schemas.microsoft.com/office/word/2015/wordml/symex" xmlns:wpg="http://schemas.microsoft.com/office/word/2010/wordprocessingGroup" xmlns:wpi="http://schemas.microsoft.com/office/word/2010/wordprocessingInk" xmlns:wne="http://schemas.microsoft.com/office/word/2006/wordml" xmlns:wps="http://schemas.microsoft.com/office/word/2010/wordprocessingShape" mc:Ignorable="w14 w15 w16se w16cid w16 w16cex wp14">
   <w:abstractNum w:abstractNumId="0" w15:restartNumberingAfterBreak="0">
     <w:nsid w:val="25531DF2"/>
     <w:multiLevelType w:val="multilevel"/>
@@ -5853,7 +6127,7 @@
 </file>
 
 <file path=word/styles.xml><?xml version="1.0" encoding="utf-8"?>
-<w:styles xmlns:mc="http://schemas.openxmlformats.org/markup-compatibility/2006" xmlns:r="http://schemas.openxmlformats.org/officeDocument/2006/relationships" xmlns:w="http://schemas.openxmlformats.org/wordprocessingml/2006/main" xmlns:w14="http://schemas.microsoft.com/office/word/2010/wordml" xmlns:w15="http://schemas.microsoft.com/office/word/2012/wordml" xmlns:w16cex="http://schemas.microsoft.com/office/word/2018/wordml/cex" xmlns:w16cid="http://schemas.microsoft.com/office/word/2016/wordml/cid" xmlns:w16="http://schemas.microsoft.com/office/word/2018/wordml" xmlns:w16sdtdh="http://schemas.microsoft.com/office/word/2020/wordml/sdtdatahash" xmlns:w16se="http://schemas.microsoft.com/office/word/2015/wordml/symex" mc:Ignorable="w14 w15 w16se w16cid w16 w16cex w16sdtdh">
+<w:styles xmlns:mc="http://schemas.openxmlformats.org/markup-compatibility/2006" xmlns:r="http://schemas.openxmlformats.org/officeDocument/2006/relationships" xmlns:w="http://schemas.openxmlformats.org/wordprocessingml/2006/main" xmlns:w14="http://schemas.microsoft.com/office/word/2010/wordml" xmlns:w15="http://schemas.microsoft.com/office/word/2012/wordml" xmlns:w16cex="http://schemas.microsoft.com/office/word/2018/wordml/cex" xmlns:w16cid="http://schemas.microsoft.com/office/word/2016/wordml/cid" xmlns:w16="http://schemas.microsoft.com/office/word/2018/wordml" xmlns:w16se="http://schemas.microsoft.com/office/word/2015/wordml/symex" mc:Ignorable="w14 w15 w16se w16cid w16 w16cex">
   <w:docDefaults>
     <w:rPrDefault>
       <w:rPr>

</xml_diff>